<commit_message>
Połączyłem to co aktualnie mamy
</commit_message>
<xml_diff>
--- a/Scenariusze PU.docx
+++ b/Scenariusze PU.docx
@@ -244,7 +244,13 @@
               <w:jc w:val="both"/>
             </w:pPr>
             <w:r>
-              <w:t>Pracownik biura wpisuje dane wystawy do systemu.</w:t>
+              <w:t xml:space="preserve">Pracownik biura </w:t>
+            </w:r>
+            <w:r>
+              <w:t>dodaje/edytuje/usuwa</w:t>
+            </w:r>
+            <w:r>
+              <w:t xml:space="preserve"> dane wystawy do systemu.</w:t>
             </w:r>
           </w:p>
         </w:tc>
@@ -385,46 +391,175 @@
             <w:pPr>
               <w:pStyle w:val="Akapitzlist"/>
               <w:numPr>
-                <w:ilvl w:val="0"/>
-                <w:numId w:val="3"/>
+                <w:ilvl w:val="1"/>
+                <w:numId w:val="10"/>
               </w:numPr>
               <w:jc w:val="both"/>
             </w:pPr>
             <w:r>
-              <w:t>Pracownik biura wpisuje dane wystawy do systemu.</w:t>
+              <w:t>Pracownik wybiera opcję dodaj wystawę.</w:t>
             </w:r>
           </w:p>
           <w:p>
             <w:pPr>
               <w:pStyle w:val="Akapitzlist"/>
               <w:numPr>
-                <w:ilvl w:val="0"/>
-                <w:numId w:val="3"/>
+                <w:ilvl w:val="1"/>
+                <w:numId w:val="10"/>
               </w:numPr>
               <w:jc w:val="both"/>
             </w:pPr>
             <w:r>
-              <w:t>System</w:t>
-            </w:r>
-            <w:r>
-              <w:t xml:space="preserve"> sprawdza poprawność </w:t>
-            </w:r>
-            <w:r>
-              <w:t>składni.</w:t>
+              <w:t>Pracownik dodajne dane wystawy do systemu.</w:t>
             </w:r>
           </w:p>
           <w:p>
             <w:pPr>
               <w:pStyle w:val="Akapitzlist"/>
               <w:numPr>
-                <w:ilvl w:val="0"/>
-                <w:numId w:val="3"/>
+                <w:ilvl w:val="1"/>
+                <w:numId w:val="10"/>
               </w:numPr>
               <w:jc w:val="both"/>
             </w:pPr>
             <w:r>
-              <w:t>Pracownik biura zapisuje dane w systemie.</w:t>
-            </w:r>
+              <w:t>System sprawdza poprawność składni wprowadzonych danych.</w:t>
+            </w:r>
+          </w:p>
+          <w:p>
+            <w:pPr>
+              <w:pStyle w:val="Akapitzlist"/>
+              <w:numPr>
+                <w:ilvl w:val="1"/>
+                <w:numId w:val="10"/>
+              </w:numPr>
+              <w:jc w:val="both"/>
+            </w:pPr>
+            <w:r>
+              <w:t>Pracownik zapisuje dane wystawy.</w:t>
+            </w:r>
+          </w:p>
+          <w:p>
+            <w:pPr>
+              <w:pStyle w:val="Akapitzlist"/>
+              <w:numPr>
+                <w:ilvl w:val="1"/>
+                <w:numId w:val="13"/>
+              </w:numPr>
+              <w:jc w:val="both"/>
+            </w:pPr>
+            <w:r>
+              <w:t>Pracownik wyszukuje wystawę.</w:t>
+            </w:r>
+          </w:p>
+          <w:p>
+            <w:pPr>
+              <w:pStyle w:val="Akapitzlist"/>
+              <w:numPr>
+                <w:ilvl w:val="1"/>
+                <w:numId w:val="13"/>
+              </w:numPr>
+              <w:jc w:val="both"/>
+            </w:pPr>
+            <w:r>
+              <w:t>Pracownik wybiera opcję edytuj dane wystawy.</w:t>
+            </w:r>
+          </w:p>
+          <w:p>
+            <w:pPr>
+              <w:pStyle w:val="Akapitzlist"/>
+              <w:numPr>
+                <w:ilvl w:val="1"/>
+                <w:numId w:val="13"/>
+              </w:numPr>
+              <w:jc w:val="both"/>
+            </w:pPr>
+            <w:r>
+              <w:t>Pracownik zmienia dane wystawy.</w:t>
+            </w:r>
+          </w:p>
+          <w:p>
+            <w:pPr>
+              <w:pStyle w:val="Akapitzlist"/>
+              <w:numPr>
+                <w:ilvl w:val="1"/>
+                <w:numId w:val="13"/>
+              </w:numPr>
+              <w:jc w:val="both"/>
+            </w:pPr>
+            <w:r>
+              <w:t>System sprawdza poprawność składni zmienionych danych.</w:t>
+            </w:r>
+          </w:p>
+          <w:p>
+            <w:pPr>
+              <w:pStyle w:val="Akapitzlist"/>
+              <w:numPr>
+                <w:ilvl w:val="1"/>
+                <w:numId w:val="13"/>
+              </w:numPr>
+              <w:jc w:val="both"/>
+            </w:pPr>
+            <w:r>
+              <w:t>Pracownik zapisuje dane wystawy.</w:t>
+            </w:r>
+          </w:p>
+          <w:p>
+            <w:pPr>
+              <w:pStyle w:val="Akapitzlist"/>
+              <w:numPr>
+                <w:ilvl w:val="1"/>
+                <w:numId w:val="14"/>
+              </w:numPr>
+              <w:jc w:val="both"/>
+            </w:pPr>
+            <w:r>
+              <w:t xml:space="preserve">Pracownik </w:t>
+            </w:r>
+            <w:r>
+              <w:t>wyszukuję</w:t>
+            </w:r>
+            <w:r>
+              <w:t xml:space="preserve"> wystawę.</w:t>
+            </w:r>
+          </w:p>
+          <w:p>
+            <w:pPr>
+              <w:pStyle w:val="Akapitzlist"/>
+              <w:numPr>
+                <w:ilvl w:val="1"/>
+                <w:numId w:val="14"/>
+              </w:numPr>
+              <w:jc w:val="both"/>
+            </w:pPr>
+            <w:r>
+              <w:t>Pracownik wybiera opcję usuń wystawę.</w:t>
+            </w:r>
+          </w:p>
+          <w:p>
+            <w:pPr>
+              <w:pStyle w:val="Akapitzlist"/>
+              <w:numPr>
+                <w:ilvl w:val="1"/>
+                <w:numId w:val="14"/>
+              </w:numPr>
+              <w:jc w:val="both"/>
+            </w:pPr>
+            <w:r>
+              <w:t>System zwraca komunikat o poprawnym usunięciu wystawy.</w:t>
+            </w:r>
+          </w:p>
+          <w:p>
+            <w:pPr>
+              <w:ind w:left="360"/>
+              <w:jc w:val="both"/>
+            </w:pPr>
+          </w:p>
+          <w:p>
+            <w:pPr>
+              <w:pStyle w:val="Akapitzlist"/>
+              <w:jc w:val="both"/>
+            </w:pPr>
           </w:p>
         </w:tc>
       </w:tr>
@@ -472,7 +607,33 @@
               <w:jc w:val="both"/>
             </w:pPr>
             <w:r>
-              <w:t>2a.Jeśli składnia nie jest prawidłowa to system podświetla na czerwono nieprawidłowe pola</w:t>
+              <w:t>1.</w:t>
+            </w:r>
+            <w:r>
+              <w:t>3</w:t>
+            </w:r>
+            <w:r>
+              <w:t>a.</w:t>
+            </w:r>
+            <w:r>
+              <w:t xml:space="preserve"> </w:t>
+            </w:r>
+            <w:r>
+              <w:t>Jeśli składnia nie jest prawidłowa to system podświetla na czerwono nieprawidłowe pola</w:t>
+            </w:r>
+            <w:r>
+              <w:t>.</w:t>
+            </w:r>
+          </w:p>
+          <w:p>
+            <w:pPr>
+              <w:jc w:val="both"/>
+            </w:pPr>
+            <w:r>
+              <w:t xml:space="preserve">2.4a. </w:t>
+            </w:r>
+            <w:r>
+              <w:t>Jeśli składnia nie jest prawidłowa to system podświetla na czerwono nieprawidłowe pola.</w:t>
             </w:r>
           </w:p>
         </w:tc>
@@ -1227,7 +1388,6 @@
               <w:jc w:val="both"/>
             </w:pPr>
             <w:r>
-              <w:lastRenderedPageBreak/>
               <w:t>Nazwa</w:t>
             </w:r>
           </w:p>
@@ -1578,7 +1738,7 @@
               <w:jc w:val="both"/>
             </w:pPr>
             <w:r>
-              <w:t>Kierownik wybiera pracownika, któremu chce przydzielić grafik</w:t>
+              <w:t>Kierownik wybiera opcję przydziel grafik.</w:t>
             </w:r>
           </w:p>
           <w:p>
@@ -1591,7 +1751,33 @@
               <w:jc w:val="both"/>
             </w:pPr>
             <w:r>
-              <w:t xml:space="preserve">Kierownik przydziela wybranemu pracownikowi odpowiednią zmianę </w:t>
+              <w:t>Wyszukuje pracownika.</w:t>
+            </w:r>
+          </w:p>
+          <w:p>
+            <w:pPr>
+              <w:pStyle w:val="Akapitzlist"/>
+              <w:numPr>
+                <w:ilvl w:val="0"/>
+                <w:numId w:val="1"/>
+              </w:numPr>
+              <w:jc w:val="both"/>
+            </w:pPr>
+            <w:r>
+              <w:t>Kierownik wybiera pracownika.</w:t>
+            </w:r>
+          </w:p>
+          <w:p>
+            <w:pPr>
+              <w:pStyle w:val="Akapitzlist"/>
+              <w:numPr>
+                <w:ilvl w:val="0"/>
+                <w:numId w:val="1"/>
+              </w:numPr>
+              <w:jc w:val="both"/>
+            </w:pPr>
+            <w:r>
+              <w:t>Kierownik przydziela grafik pracy wybranemu pracownikowi.</w:t>
             </w:r>
           </w:p>
         </w:tc>
@@ -2135,7 +2321,10 @@
               <w:jc w:val="both"/>
             </w:pPr>
             <w:r>
-              <w:t>Pracownik wyszukuje swój grafik pracy</w:t>
+              <w:t xml:space="preserve">Pracownik </w:t>
+            </w:r>
+            <w:r>
+              <w:t>wybiera opcję wyświetl grafik pracy.</w:t>
             </w:r>
           </w:p>
           <w:p>
@@ -2148,7 +2337,20 @@
               <w:jc w:val="both"/>
             </w:pPr>
             <w:r>
-              <w:t>Pracownik wyświetla swój grafik pracy</w:t>
+              <w:t>System wyszukuje grafiku pracownika.</w:t>
+            </w:r>
+          </w:p>
+          <w:p>
+            <w:pPr>
+              <w:pStyle w:val="Akapitzlist"/>
+              <w:numPr>
+                <w:ilvl w:val="0"/>
+                <w:numId w:val="4"/>
+              </w:numPr>
+              <w:jc w:val="both"/>
+            </w:pPr>
+            <w:r>
+              <w:t>System wyświetla grafik pracy.</w:t>
             </w:r>
           </w:p>
           <w:p>
@@ -2202,7 +2404,19 @@
               <w:jc w:val="both"/>
             </w:pPr>
             <w:r>
-              <w:t>1a. Jeżeli grafik pracy pracownika nie został, przydzielony zgłasza to swojemu przełożonemu.</w:t>
+              <w:t>2</w:t>
+            </w:r>
+            <w:r>
+              <w:t>a. Jeżeli grafik pracy pracownika nie został</w:t>
+            </w:r>
+            <w:r>
+              <w:t xml:space="preserve"> </w:t>
+            </w:r>
+            <w:r>
+              <w:t>przydzielony</w:t>
+            </w:r>
+            <w:r>
+              <w:t>, system wyświetla komunikat o braku grafiku pracy.</w:t>
             </w:r>
           </w:p>
         </w:tc>
@@ -2483,6 +2697,7 @@
               <w:jc w:val="both"/>
             </w:pPr>
             <w:r>
+              <w:lastRenderedPageBreak/>
               <w:t>Aktorzy</w:t>
             </w:r>
           </w:p>
@@ -2686,6 +2901,13 @@
             </w:tcBorders>
             <w:hideMark/>
           </w:tcPr>
+          <w:p>
+            <w:pPr>
+              <w:jc w:val="both"/>
+            </w:pPr>
+            <w:bookmarkStart w:id="0" w:name="_GoBack"/>
+            <w:bookmarkEnd w:id="0"/>
+          </w:p>
           <w:p>
             <w:pPr>
               <w:pStyle w:val="Akapitzlist"/>
@@ -2862,7 +3084,6 @@
               <w:jc w:val="both"/>
             </w:pPr>
             <w:r>
-              <w:lastRenderedPageBreak/>
               <w:t>Notatki i kwestie</w:t>
             </w:r>
           </w:p>
@@ -3876,12 +4097,7 @@
               <w:jc w:val="both"/>
             </w:pPr>
             <w:r>
-              <w:t>Gość wchodzi na stronę www.wystawowo</w:t>
-            </w:r>
-            <w:bookmarkStart w:id="0" w:name="_GoBack"/>
-            <w:bookmarkEnd w:id="0"/>
-            <w:r>
-              <w:t>.pl</w:t>
+              <w:t>Gość wchodzi na stronę www.wystawowo.pl</w:t>
             </w:r>
           </w:p>
           <w:p>
@@ -3997,6 +4213,7 @@
               <w:jc w:val="both"/>
             </w:pPr>
             <w:r>
+              <w:lastRenderedPageBreak/>
               <w:t>Alternatywny przepływ zdarzeń</w:t>
             </w:r>
           </w:p>
@@ -4140,6 +4357,208 @@
 <file path=word/numbering.xml><?xml version="1.0" encoding="utf-8"?>
 <w:numbering xmlns:wpc="http://schemas.microsoft.com/office/word/2010/wordprocessingCanvas" xmlns:cx="http://schemas.microsoft.com/office/drawing/2014/chartex" xmlns:cx1="http://schemas.microsoft.com/office/drawing/2015/9/8/chartex" xmlns:cx2="http://schemas.microsoft.com/office/drawing/2015/10/21/chartex" xmlns:cx3="http://schemas.microsoft.com/office/drawing/2016/5/9/chartex" xmlns:cx4="http://schemas.microsoft.com/office/drawing/2016/5/10/chartex" xmlns:cx5="http://schemas.microsoft.com/office/drawing/2016/5/11/chartex" xmlns:cx6="http://schemas.microsoft.com/office/drawing/2016/5/12/chartex" xmlns:cx7="http://schemas.microsoft.com/office/drawing/2016/5/13/chartex" xmlns:cx8="http://schemas.microsoft.com/office/drawing/2016/5/14/chartex" xmlns:mc="http://schemas.openxmlformats.org/markup-compatibility/2006" xmlns:aink="http://schemas.microsoft.com/office/drawing/2016/ink" xmlns:am3d="http://schemas.microsoft.com/office/drawing/2017/model3d" xmlns:o="urn:schemas-microsoft-com:office:office" xmlns:r="http://schemas.openxmlformats.org/officeDocument/2006/relationships" xmlns:m="http://schemas.openxmlformats.org/officeDocument/2006/math" xmlns:v="urn:schemas-microsoft-com:vml" xmlns:wp14="http://schemas.microsoft.com/office/word/2010/wordprocessingDrawing" xmlns:wp="http://schemas.openxmlformats.org/drawingml/2006/wordprocessingDrawing" xmlns:w10="urn:schemas-microsoft-com:office:word" xmlns:w="http://schemas.openxmlformats.org/wordprocessingml/2006/main" xmlns:w14="http://schemas.microsoft.com/office/word/2010/wordml" xmlns:w15="http://schemas.microsoft.com/office/word/2012/wordml" xmlns:w16cid="http://schemas.microsoft.com/office/word/2016/wordml/cid" xmlns:w16se="http://schemas.microsoft.com/office/word/2015/wordml/symex" xmlns:wpg="http://schemas.microsoft.com/office/word/2010/wordprocessingGroup" xmlns:wpi="http://schemas.microsoft.com/office/word/2010/wordprocessingInk" xmlns:wne="http://schemas.microsoft.com/office/word/2006/wordml" xmlns:wps="http://schemas.microsoft.com/office/word/2010/wordprocessingShape" mc:Ignorable="w14 w15 w16se w16cid wp14">
   <w:abstractNum w:abstractNumId="0" w15:restartNumberingAfterBreak="0">
+    <w:nsid w:val="1D97546B"/>
+    <w:multiLevelType w:val="multilevel"/>
+    <w:tmpl w:val="8E5E578A"/>
+    <w:lvl w:ilvl="0">
+      <w:start w:val="2"/>
+      <w:numFmt w:val="decimal"/>
+      <w:lvlText w:val="%1."/>
+      <w:lvlJc w:val="left"/>
+      <w:pPr>
+        <w:ind w:left="360" w:hanging="360"/>
+      </w:pPr>
+      <w:rPr>
+        <w:rFonts w:hint="default"/>
+      </w:rPr>
+    </w:lvl>
+    <w:lvl w:ilvl="1">
+      <w:start w:val="1"/>
+      <w:numFmt w:val="decimal"/>
+      <w:lvlText w:val="%1.%2."/>
+      <w:lvlJc w:val="left"/>
+      <w:pPr>
+        <w:ind w:left="720" w:hanging="360"/>
+      </w:pPr>
+      <w:rPr>
+        <w:rFonts w:hint="default"/>
+      </w:rPr>
+    </w:lvl>
+    <w:lvl w:ilvl="2">
+      <w:start w:val="1"/>
+      <w:numFmt w:val="decimal"/>
+      <w:lvlText w:val="%1.%2.%3."/>
+      <w:lvlJc w:val="left"/>
+      <w:pPr>
+        <w:ind w:left="1440" w:hanging="720"/>
+      </w:pPr>
+      <w:rPr>
+        <w:rFonts w:hint="default"/>
+      </w:rPr>
+    </w:lvl>
+    <w:lvl w:ilvl="3">
+      <w:start w:val="1"/>
+      <w:numFmt w:val="decimal"/>
+      <w:lvlText w:val="%1.%2.%3.%4."/>
+      <w:lvlJc w:val="left"/>
+      <w:pPr>
+        <w:ind w:left="1800" w:hanging="720"/>
+      </w:pPr>
+      <w:rPr>
+        <w:rFonts w:hint="default"/>
+      </w:rPr>
+    </w:lvl>
+    <w:lvl w:ilvl="4">
+      <w:start w:val="1"/>
+      <w:numFmt w:val="decimal"/>
+      <w:lvlText w:val="%1.%2.%3.%4.%5."/>
+      <w:lvlJc w:val="left"/>
+      <w:pPr>
+        <w:ind w:left="2520" w:hanging="1080"/>
+      </w:pPr>
+      <w:rPr>
+        <w:rFonts w:hint="default"/>
+      </w:rPr>
+    </w:lvl>
+    <w:lvl w:ilvl="5">
+      <w:start w:val="1"/>
+      <w:numFmt w:val="decimal"/>
+      <w:lvlText w:val="%1.%2.%3.%4.%5.%6."/>
+      <w:lvlJc w:val="left"/>
+      <w:pPr>
+        <w:ind w:left="2880" w:hanging="1080"/>
+      </w:pPr>
+      <w:rPr>
+        <w:rFonts w:hint="default"/>
+      </w:rPr>
+    </w:lvl>
+    <w:lvl w:ilvl="6">
+      <w:start w:val="1"/>
+      <w:numFmt w:val="decimal"/>
+      <w:lvlText w:val="%1.%2.%3.%4.%5.%6.%7."/>
+      <w:lvlJc w:val="left"/>
+      <w:pPr>
+        <w:ind w:left="3240" w:hanging="1080"/>
+      </w:pPr>
+      <w:rPr>
+        <w:rFonts w:hint="default"/>
+      </w:rPr>
+    </w:lvl>
+    <w:lvl w:ilvl="7">
+      <w:start w:val="1"/>
+      <w:numFmt w:val="decimal"/>
+      <w:lvlText w:val="%1.%2.%3.%4.%5.%6.%7.%8."/>
+      <w:lvlJc w:val="left"/>
+      <w:pPr>
+        <w:ind w:left="3960" w:hanging="1440"/>
+      </w:pPr>
+      <w:rPr>
+        <w:rFonts w:hint="default"/>
+      </w:rPr>
+    </w:lvl>
+    <w:lvl w:ilvl="8">
+      <w:start w:val="1"/>
+      <w:numFmt w:val="decimal"/>
+      <w:lvlText w:val="%1.%2.%3.%4.%5.%6.%7.%8.%9."/>
+      <w:lvlJc w:val="left"/>
+      <w:pPr>
+        <w:ind w:left="4320" w:hanging="1440"/>
+      </w:pPr>
+      <w:rPr>
+        <w:rFonts w:hint="default"/>
+      </w:rPr>
+    </w:lvl>
+  </w:abstractNum>
+  <w:abstractNum w:abstractNumId="1" w15:restartNumberingAfterBreak="0">
+    <w:nsid w:val="1F953E96"/>
+    <w:multiLevelType w:val="hybridMultilevel"/>
+    <w:tmpl w:val="109693D4"/>
+    <w:lvl w:ilvl="0" w:tplc="574A41B4">
+      <w:start w:val="1"/>
+      <w:numFmt w:val="decimal"/>
+      <w:lvlText w:val="%1."/>
+      <w:lvlJc w:val="left"/>
+      <w:pPr>
+        <w:ind w:left="1080" w:hanging="360"/>
+      </w:pPr>
+      <w:rPr>
+        <w:rFonts w:hint="default"/>
+      </w:rPr>
+    </w:lvl>
+    <w:lvl w:ilvl="1" w:tplc="04150019" w:tentative="1">
+      <w:start w:val="1"/>
+      <w:numFmt w:val="lowerLetter"/>
+      <w:lvlText w:val="%2."/>
+      <w:lvlJc w:val="left"/>
+      <w:pPr>
+        <w:ind w:left="1800" w:hanging="360"/>
+      </w:pPr>
+    </w:lvl>
+    <w:lvl w:ilvl="2" w:tplc="0415001B" w:tentative="1">
+      <w:start w:val="1"/>
+      <w:numFmt w:val="lowerRoman"/>
+      <w:lvlText w:val="%3."/>
+      <w:lvlJc w:val="right"/>
+      <w:pPr>
+        <w:ind w:left="2520" w:hanging="180"/>
+      </w:pPr>
+    </w:lvl>
+    <w:lvl w:ilvl="3" w:tplc="0415000F" w:tentative="1">
+      <w:start w:val="1"/>
+      <w:numFmt w:val="decimal"/>
+      <w:lvlText w:val="%4."/>
+      <w:lvlJc w:val="left"/>
+      <w:pPr>
+        <w:ind w:left="3240" w:hanging="360"/>
+      </w:pPr>
+    </w:lvl>
+    <w:lvl w:ilvl="4" w:tplc="04150019" w:tentative="1">
+      <w:start w:val="1"/>
+      <w:numFmt w:val="lowerLetter"/>
+      <w:lvlText w:val="%5."/>
+      <w:lvlJc w:val="left"/>
+      <w:pPr>
+        <w:ind w:left="3960" w:hanging="360"/>
+      </w:pPr>
+    </w:lvl>
+    <w:lvl w:ilvl="5" w:tplc="0415001B" w:tentative="1">
+      <w:start w:val="1"/>
+      <w:numFmt w:val="lowerRoman"/>
+      <w:lvlText w:val="%6."/>
+      <w:lvlJc w:val="right"/>
+      <w:pPr>
+        <w:ind w:left="4680" w:hanging="180"/>
+      </w:pPr>
+    </w:lvl>
+    <w:lvl w:ilvl="6" w:tplc="0415000F" w:tentative="1">
+      <w:start w:val="1"/>
+      <w:numFmt w:val="decimal"/>
+      <w:lvlText w:val="%7."/>
+      <w:lvlJc w:val="left"/>
+      <w:pPr>
+        <w:ind w:left="5400" w:hanging="360"/>
+      </w:pPr>
+    </w:lvl>
+    <w:lvl w:ilvl="7" w:tplc="04150019" w:tentative="1">
+      <w:start w:val="1"/>
+      <w:numFmt w:val="lowerLetter"/>
+      <w:lvlText w:val="%8."/>
+      <w:lvlJc w:val="left"/>
+      <w:pPr>
+        <w:ind w:left="6120" w:hanging="360"/>
+      </w:pPr>
+    </w:lvl>
+    <w:lvl w:ilvl="8" w:tplc="0415001B" w:tentative="1">
+      <w:start w:val="1"/>
+      <w:numFmt w:val="lowerRoman"/>
+      <w:lvlText w:val="%9."/>
+      <w:lvlJc w:val="right"/>
+      <w:pPr>
+        <w:ind w:left="6840" w:hanging="180"/>
+      </w:pPr>
+    </w:lvl>
+  </w:abstractNum>
+  <w:abstractNum w:abstractNumId="2" w15:restartNumberingAfterBreak="0">
     <w:nsid w:val="2FEE0858"/>
     <w:multiLevelType w:val="hybridMultilevel"/>
     <w:tmpl w:val="E0DE4870"/>
@@ -4228,7 +4647,7 @@
       </w:pPr>
     </w:lvl>
   </w:abstractNum>
-  <w:abstractNum w:abstractNumId="1" w15:restartNumberingAfterBreak="0">
+  <w:abstractNum w:abstractNumId="3" w15:restartNumberingAfterBreak="0">
     <w:nsid w:val="369D6607"/>
     <w:multiLevelType w:val="hybridMultilevel"/>
     <w:tmpl w:val="7486CCC8"/>
@@ -4317,7 +4736,241 @@
       </w:pPr>
     </w:lvl>
   </w:abstractNum>
-  <w:abstractNum w:abstractNumId="2" w15:restartNumberingAfterBreak="0">
+  <w:abstractNum w:abstractNumId="4" w15:restartNumberingAfterBreak="0">
+    <w:nsid w:val="3A522DB8"/>
+    <w:multiLevelType w:val="multilevel"/>
+    <w:tmpl w:val="2CA41E6A"/>
+    <w:lvl w:ilvl="0">
+      <w:start w:val="1"/>
+      <w:numFmt w:val="decimal"/>
+      <w:lvlText w:val="%1."/>
+      <w:lvlJc w:val="left"/>
+      <w:pPr>
+        <w:ind w:left="720" w:hanging="360"/>
+      </w:pPr>
+      <w:rPr>
+        <w:rFonts w:hint="default"/>
+      </w:rPr>
+    </w:lvl>
+    <w:lvl w:ilvl="1">
+      <w:start w:val="1"/>
+      <w:numFmt w:val="decimal"/>
+      <w:isLgl/>
+      <w:lvlText w:val="%1.%2."/>
+      <w:lvlJc w:val="left"/>
+      <w:pPr>
+        <w:ind w:left="720" w:hanging="360"/>
+      </w:pPr>
+      <w:rPr>
+        <w:rFonts w:hint="default"/>
+      </w:rPr>
+    </w:lvl>
+    <w:lvl w:ilvl="2">
+      <w:start w:val="1"/>
+      <w:numFmt w:val="decimal"/>
+      <w:isLgl/>
+      <w:lvlText w:val="%1.%2.%3."/>
+      <w:lvlJc w:val="left"/>
+      <w:pPr>
+        <w:ind w:left="1080" w:hanging="720"/>
+      </w:pPr>
+      <w:rPr>
+        <w:rFonts w:hint="default"/>
+      </w:rPr>
+    </w:lvl>
+    <w:lvl w:ilvl="3">
+      <w:start w:val="1"/>
+      <w:numFmt w:val="decimal"/>
+      <w:isLgl/>
+      <w:lvlText w:val="%1.%2.%3.%4."/>
+      <w:lvlJc w:val="left"/>
+      <w:pPr>
+        <w:ind w:left="1080" w:hanging="720"/>
+      </w:pPr>
+      <w:rPr>
+        <w:rFonts w:hint="default"/>
+      </w:rPr>
+    </w:lvl>
+    <w:lvl w:ilvl="4">
+      <w:start w:val="1"/>
+      <w:numFmt w:val="decimal"/>
+      <w:isLgl/>
+      <w:lvlText w:val="%1.%2.%3.%4.%5."/>
+      <w:lvlJc w:val="left"/>
+      <w:pPr>
+        <w:ind w:left="1440" w:hanging="1080"/>
+      </w:pPr>
+      <w:rPr>
+        <w:rFonts w:hint="default"/>
+      </w:rPr>
+    </w:lvl>
+    <w:lvl w:ilvl="5">
+      <w:start w:val="1"/>
+      <w:numFmt w:val="decimal"/>
+      <w:isLgl/>
+      <w:lvlText w:val="%1.%2.%3.%4.%5.%6."/>
+      <w:lvlJc w:val="left"/>
+      <w:pPr>
+        <w:ind w:left="1440" w:hanging="1080"/>
+      </w:pPr>
+      <w:rPr>
+        <w:rFonts w:hint="default"/>
+      </w:rPr>
+    </w:lvl>
+    <w:lvl w:ilvl="6">
+      <w:start w:val="1"/>
+      <w:numFmt w:val="decimal"/>
+      <w:isLgl/>
+      <w:lvlText w:val="%1.%2.%3.%4.%5.%6.%7."/>
+      <w:lvlJc w:val="left"/>
+      <w:pPr>
+        <w:ind w:left="1440" w:hanging="1080"/>
+      </w:pPr>
+      <w:rPr>
+        <w:rFonts w:hint="default"/>
+      </w:rPr>
+    </w:lvl>
+    <w:lvl w:ilvl="7">
+      <w:start w:val="1"/>
+      <w:numFmt w:val="decimal"/>
+      <w:isLgl/>
+      <w:lvlText w:val="%1.%2.%3.%4.%5.%6.%7.%8."/>
+      <w:lvlJc w:val="left"/>
+      <w:pPr>
+        <w:ind w:left="1800" w:hanging="1440"/>
+      </w:pPr>
+      <w:rPr>
+        <w:rFonts w:hint="default"/>
+      </w:rPr>
+    </w:lvl>
+    <w:lvl w:ilvl="8">
+      <w:start w:val="1"/>
+      <w:numFmt w:val="decimal"/>
+      <w:isLgl/>
+      <w:lvlText w:val="%1.%2.%3.%4.%5.%6.%7.%8.%9."/>
+      <w:lvlJc w:val="left"/>
+      <w:pPr>
+        <w:ind w:left="1800" w:hanging="1440"/>
+      </w:pPr>
+      <w:rPr>
+        <w:rFonts w:hint="default"/>
+      </w:rPr>
+    </w:lvl>
+  </w:abstractNum>
+  <w:abstractNum w:abstractNumId="5" w15:restartNumberingAfterBreak="0">
+    <w:nsid w:val="3BD05ECB"/>
+    <w:multiLevelType w:val="multilevel"/>
+    <w:tmpl w:val="C0B443EE"/>
+    <w:lvl w:ilvl="0">
+      <w:start w:val="2"/>
+      <w:numFmt w:val="decimal"/>
+      <w:lvlText w:val="%1"/>
+      <w:lvlJc w:val="left"/>
+      <w:pPr>
+        <w:ind w:left="360" w:hanging="360"/>
+      </w:pPr>
+      <w:rPr>
+        <w:rFonts w:hint="default"/>
+      </w:rPr>
+    </w:lvl>
+    <w:lvl w:ilvl="1">
+      <w:start w:val="1"/>
+      <w:numFmt w:val="decimal"/>
+      <w:lvlText w:val="%1.%2"/>
+      <w:lvlJc w:val="left"/>
+      <w:pPr>
+        <w:ind w:left="720" w:hanging="360"/>
+      </w:pPr>
+      <w:rPr>
+        <w:rFonts w:hint="default"/>
+      </w:rPr>
+    </w:lvl>
+    <w:lvl w:ilvl="2">
+      <w:start w:val="1"/>
+      <w:numFmt w:val="decimal"/>
+      <w:lvlText w:val="%1.%2.%3"/>
+      <w:lvlJc w:val="left"/>
+      <w:pPr>
+        <w:ind w:left="1440" w:hanging="720"/>
+      </w:pPr>
+      <w:rPr>
+        <w:rFonts w:hint="default"/>
+      </w:rPr>
+    </w:lvl>
+    <w:lvl w:ilvl="3">
+      <w:start w:val="1"/>
+      <w:numFmt w:val="decimal"/>
+      <w:lvlText w:val="%1.%2.%3.%4"/>
+      <w:lvlJc w:val="left"/>
+      <w:pPr>
+        <w:ind w:left="1800" w:hanging="720"/>
+      </w:pPr>
+      <w:rPr>
+        <w:rFonts w:hint="default"/>
+      </w:rPr>
+    </w:lvl>
+    <w:lvl w:ilvl="4">
+      <w:start w:val="1"/>
+      <w:numFmt w:val="decimal"/>
+      <w:lvlText w:val="%1.%2.%3.%4.%5"/>
+      <w:lvlJc w:val="left"/>
+      <w:pPr>
+        <w:ind w:left="2160" w:hanging="720"/>
+      </w:pPr>
+      <w:rPr>
+        <w:rFonts w:hint="default"/>
+      </w:rPr>
+    </w:lvl>
+    <w:lvl w:ilvl="5">
+      <w:start w:val="1"/>
+      <w:numFmt w:val="decimal"/>
+      <w:lvlText w:val="%1.%2.%3.%4.%5.%6"/>
+      <w:lvlJc w:val="left"/>
+      <w:pPr>
+        <w:ind w:left="2880" w:hanging="1080"/>
+      </w:pPr>
+      <w:rPr>
+        <w:rFonts w:hint="default"/>
+      </w:rPr>
+    </w:lvl>
+    <w:lvl w:ilvl="6">
+      <w:start w:val="1"/>
+      <w:numFmt w:val="decimal"/>
+      <w:lvlText w:val="%1.%2.%3.%4.%5.%6.%7"/>
+      <w:lvlJc w:val="left"/>
+      <w:pPr>
+        <w:ind w:left="3240" w:hanging="1080"/>
+      </w:pPr>
+      <w:rPr>
+        <w:rFonts w:hint="default"/>
+      </w:rPr>
+    </w:lvl>
+    <w:lvl w:ilvl="7">
+      <w:start w:val="1"/>
+      <w:numFmt w:val="decimal"/>
+      <w:lvlText w:val="%1.%2.%3.%4.%5.%6.%7.%8"/>
+      <w:lvlJc w:val="left"/>
+      <w:pPr>
+        <w:ind w:left="3960" w:hanging="1440"/>
+      </w:pPr>
+      <w:rPr>
+        <w:rFonts w:hint="default"/>
+      </w:rPr>
+    </w:lvl>
+    <w:lvl w:ilvl="8">
+      <w:start w:val="1"/>
+      <w:numFmt w:val="decimal"/>
+      <w:lvlText w:val="%1.%2.%3.%4.%5.%6.%7.%8.%9"/>
+      <w:lvlJc w:val="left"/>
+      <w:pPr>
+        <w:ind w:left="4320" w:hanging="1440"/>
+      </w:pPr>
+      <w:rPr>
+        <w:rFonts w:hint="default"/>
+      </w:rPr>
+    </w:lvl>
+  </w:abstractNum>
+  <w:abstractNum w:abstractNumId="6" w15:restartNumberingAfterBreak="0">
     <w:nsid w:val="41010465"/>
     <w:multiLevelType w:val="hybridMultilevel"/>
     <w:tmpl w:val="5024F6C8"/>
@@ -4406,7 +5059,7 @@
       </w:pPr>
     </w:lvl>
   </w:abstractNum>
-  <w:abstractNum w:abstractNumId="3" w15:restartNumberingAfterBreak="0">
+  <w:abstractNum w:abstractNumId="7" w15:restartNumberingAfterBreak="0">
     <w:nsid w:val="4ED51366"/>
     <w:multiLevelType w:val="hybridMultilevel"/>
     <w:tmpl w:val="B0728D56"/>
@@ -4492,7 +5145,120 @@
       </w:pPr>
     </w:lvl>
   </w:abstractNum>
-  <w:abstractNum w:abstractNumId="4" w15:restartNumberingAfterBreak="0">
+  <w:abstractNum w:abstractNumId="8" w15:restartNumberingAfterBreak="0">
+    <w:nsid w:val="4F4675E0"/>
+    <w:multiLevelType w:val="multilevel"/>
+    <w:tmpl w:val="D786D57A"/>
+    <w:lvl w:ilvl="0">
+      <w:start w:val="1"/>
+      <w:numFmt w:val="decimal"/>
+      <w:lvlText w:val="%1"/>
+      <w:lvlJc w:val="left"/>
+      <w:pPr>
+        <w:ind w:left="360" w:hanging="360"/>
+      </w:pPr>
+      <w:rPr>
+        <w:rFonts w:hint="default"/>
+      </w:rPr>
+    </w:lvl>
+    <w:lvl w:ilvl="1">
+      <w:start w:val="3"/>
+      <w:numFmt w:val="decimal"/>
+      <w:lvlText w:val="%1.%2"/>
+      <w:lvlJc w:val="left"/>
+      <w:pPr>
+        <w:ind w:left="720" w:hanging="360"/>
+      </w:pPr>
+      <w:rPr>
+        <w:rFonts w:hint="default"/>
+      </w:rPr>
+    </w:lvl>
+    <w:lvl w:ilvl="2">
+      <w:start w:val="1"/>
+      <w:numFmt w:val="decimal"/>
+      <w:lvlText w:val="%1.%2.%3"/>
+      <w:lvlJc w:val="left"/>
+      <w:pPr>
+        <w:ind w:left="1440" w:hanging="720"/>
+      </w:pPr>
+      <w:rPr>
+        <w:rFonts w:hint="default"/>
+      </w:rPr>
+    </w:lvl>
+    <w:lvl w:ilvl="3">
+      <w:start w:val="1"/>
+      <w:numFmt w:val="decimal"/>
+      <w:lvlText w:val="%1.%2.%3.%4"/>
+      <w:lvlJc w:val="left"/>
+      <w:pPr>
+        <w:ind w:left="1800" w:hanging="720"/>
+      </w:pPr>
+      <w:rPr>
+        <w:rFonts w:hint="default"/>
+      </w:rPr>
+    </w:lvl>
+    <w:lvl w:ilvl="4">
+      <w:start w:val="1"/>
+      <w:numFmt w:val="decimal"/>
+      <w:lvlText w:val="%1.%2.%3.%4.%5"/>
+      <w:lvlJc w:val="left"/>
+      <w:pPr>
+        <w:ind w:left="2160" w:hanging="720"/>
+      </w:pPr>
+      <w:rPr>
+        <w:rFonts w:hint="default"/>
+      </w:rPr>
+    </w:lvl>
+    <w:lvl w:ilvl="5">
+      <w:start w:val="1"/>
+      <w:numFmt w:val="decimal"/>
+      <w:lvlText w:val="%1.%2.%3.%4.%5.%6"/>
+      <w:lvlJc w:val="left"/>
+      <w:pPr>
+        <w:ind w:left="2880" w:hanging="1080"/>
+      </w:pPr>
+      <w:rPr>
+        <w:rFonts w:hint="default"/>
+      </w:rPr>
+    </w:lvl>
+    <w:lvl w:ilvl="6">
+      <w:start w:val="1"/>
+      <w:numFmt w:val="decimal"/>
+      <w:lvlText w:val="%1.%2.%3.%4.%5.%6.%7"/>
+      <w:lvlJc w:val="left"/>
+      <w:pPr>
+        <w:ind w:left="3240" w:hanging="1080"/>
+      </w:pPr>
+      <w:rPr>
+        <w:rFonts w:hint="default"/>
+      </w:rPr>
+    </w:lvl>
+    <w:lvl w:ilvl="7">
+      <w:start w:val="1"/>
+      <w:numFmt w:val="decimal"/>
+      <w:lvlText w:val="%1.%2.%3.%4.%5.%6.%7.%8"/>
+      <w:lvlJc w:val="left"/>
+      <w:pPr>
+        <w:ind w:left="3960" w:hanging="1440"/>
+      </w:pPr>
+      <w:rPr>
+        <w:rFonts w:hint="default"/>
+      </w:rPr>
+    </w:lvl>
+    <w:lvl w:ilvl="8">
+      <w:start w:val="1"/>
+      <w:numFmt w:val="decimal"/>
+      <w:lvlText w:val="%1.%2.%3.%4.%5.%6.%7.%8.%9"/>
+      <w:lvlJc w:val="left"/>
+      <w:pPr>
+        <w:ind w:left="4320" w:hanging="1440"/>
+      </w:pPr>
+      <w:rPr>
+        <w:rFonts w:hint="default"/>
+      </w:rPr>
+    </w:lvl>
+  </w:abstractNum>
+  <w:abstractNum w:abstractNumId="9" w15:restartNumberingAfterBreak="0">
     <w:nsid w:val="5A1F2A4C"/>
     <w:multiLevelType w:val="hybridMultilevel"/>
     <w:tmpl w:val="05363A22"/>
@@ -4581,7 +5347,120 @@
       </w:pPr>
     </w:lvl>
   </w:abstractNum>
-  <w:abstractNum w:abstractNumId="5" w15:restartNumberingAfterBreak="0">
+  <w:abstractNum w:abstractNumId="10" w15:restartNumberingAfterBreak="0">
+    <w:nsid w:val="5C3F24BB"/>
+    <w:multiLevelType w:val="multilevel"/>
+    <w:tmpl w:val="CB087032"/>
+    <w:lvl w:ilvl="0">
+      <w:start w:val="3"/>
+      <w:numFmt w:val="decimal"/>
+      <w:lvlText w:val="%1."/>
+      <w:lvlJc w:val="left"/>
+      <w:pPr>
+        <w:ind w:left="360" w:hanging="360"/>
+      </w:pPr>
+      <w:rPr>
+        <w:rFonts w:hint="default"/>
+      </w:rPr>
+    </w:lvl>
+    <w:lvl w:ilvl="1">
+      <w:start w:val="1"/>
+      <w:numFmt w:val="decimal"/>
+      <w:lvlText w:val="%1.%2."/>
+      <w:lvlJc w:val="left"/>
+      <w:pPr>
+        <w:ind w:left="720" w:hanging="360"/>
+      </w:pPr>
+      <w:rPr>
+        <w:rFonts w:hint="default"/>
+      </w:rPr>
+    </w:lvl>
+    <w:lvl w:ilvl="2">
+      <w:start w:val="1"/>
+      <w:numFmt w:val="decimal"/>
+      <w:lvlText w:val="%1.%2.%3."/>
+      <w:lvlJc w:val="left"/>
+      <w:pPr>
+        <w:ind w:left="1440" w:hanging="720"/>
+      </w:pPr>
+      <w:rPr>
+        <w:rFonts w:hint="default"/>
+      </w:rPr>
+    </w:lvl>
+    <w:lvl w:ilvl="3">
+      <w:start w:val="1"/>
+      <w:numFmt w:val="decimal"/>
+      <w:lvlText w:val="%1.%2.%3.%4."/>
+      <w:lvlJc w:val="left"/>
+      <w:pPr>
+        <w:ind w:left="1800" w:hanging="720"/>
+      </w:pPr>
+      <w:rPr>
+        <w:rFonts w:hint="default"/>
+      </w:rPr>
+    </w:lvl>
+    <w:lvl w:ilvl="4">
+      <w:start w:val="1"/>
+      <w:numFmt w:val="decimal"/>
+      <w:lvlText w:val="%1.%2.%3.%4.%5."/>
+      <w:lvlJc w:val="left"/>
+      <w:pPr>
+        <w:ind w:left="2520" w:hanging="1080"/>
+      </w:pPr>
+      <w:rPr>
+        <w:rFonts w:hint="default"/>
+      </w:rPr>
+    </w:lvl>
+    <w:lvl w:ilvl="5">
+      <w:start w:val="1"/>
+      <w:numFmt w:val="decimal"/>
+      <w:lvlText w:val="%1.%2.%3.%4.%5.%6."/>
+      <w:lvlJc w:val="left"/>
+      <w:pPr>
+        <w:ind w:left="2880" w:hanging="1080"/>
+      </w:pPr>
+      <w:rPr>
+        <w:rFonts w:hint="default"/>
+      </w:rPr>
+    </w:lvl>
+    <w:lvl w:ilvl="6">
+      <w:start w:val="1"/>
+      <w:numFmt w:val="decimal"/>
+      <w:lvlText w:val="%1.%2.%3.%4.%5.%6.%7."/>
+      <w:lvlJc w:val="left"/>
+      <w:pPr>
+        <w:ind w:left="3240" w:hanging="1080"/>
+      </w:pPr>
+      <w:rPr>
+        <w:rFonts w:hint="default"/>
+      </w:rPr>
+    </w:lvl>
+    <w:lvl w:ilvl="7">
+      <w:start w:val="1"/>
+      <w:numFmt w:val="decimal"/>
+      <w:lvlText w:val="%1.%2.%3.%4.%5.%6.%7.%8."/>
+      <w:lvlJc w:val="left"/>
+      <w:pPr>
+        <w:ind w:left="3960" w:hanging="1440"/>
+      </w:pPr>
+      <w:rPr>
+        <w:rFonts w:hint="default"/>
+      </w:rPr>
+    </w:lvl>
+    <w:lvl w:ilvl="8">
+      <w:start w:val="1"/>
+      <w:numFmt w:val="decimal"/>
+      <w:lvlText w:val="%1.%2.%3.%4.%5.%6.%7.%8.%9."/>
+      <w:lvlJc w:val="left"/>
+      <w:pPr>
+        <w:ind w:left="4320" w:hanging="1440"/>
+      </w:pPr>
+      <w:rPr>
+        <w:rFonts w:hint="default"/>
+      </w:rPr>
+    </w:lvl>
+  </w:abstractNum>
+  <w:abstractNum w:abstractNumId="11" w15:restartNumberingAfterBreak="0">
     <w:nsid w:val="628D0081"/>
     <w:multiLevelType w:val="hybridMultilevel"/>
     <w:tmpl w:val="5F3CE962"/>
@@ -4670,7 +5549,7 @@
       </w:pPr>
     </w:lvl>
   </w:abstractNum>
-  <w:abstractNum w:abstractNumId="6" w15:restartNumberingAfterBreak="0">
+  <w:abstractNum w:abstractNumId="12" w15:restartNumberingAfterBreak="0">
     <w:nsid w:val="6F6D7E74"/>
     <w:multiLevelType w:val="hybridMultilevel"/>
     <w:tmpl w:val="E0B884CE"/>
@@ -4756,26 +5635,136 @@
       </w:pPr>
     </w:lvl>
   </w:abstractNum>
+  <w:abstractNum w:abstractNumId="13" w15:restartNumberingAfterBreak="0">
+    <w:nsid w:val="6FF313B0"/>
+    <w:multiLevelType w:val="hybridMultilevel"/>
+    <w:tmpl w:val="4B5C83EC"/>
+    <w:lvl w:ilvl="0" w:tplc="0415000F">
+      <w:start w:val="1"/>
+      <w:numFmt w:val="decimal"/>
+      <w:lvlText w:val="%1."/>
+      <w:lvlJc w:val="left"/>
+      <w:pPr>
+        <w:ind w:left="720" w:hanging="360"/>
+      </w:pPr>
+      <w:rPr>
+        <w:rFonts w:hint="default"/>
+      </w:rPr>
+    </w:lvl>
+    <w:lvl w:ilvl="1" w:tplc="04150019" w:tentative="1">
+      <w:start w:val="1"/>
+      <w:numFmt w:val="lowerLetter"/>
+      <w:lvlText w:val="%2."/>
+      <w:lvlJc w:val="left"/>
+      <w:pPr>
+        <w:ind w:left="1440" w:hanging="360"/>
+      </w:pPr>
+    </w:lvl>
+    <w:lvl w:ilvl="2" w:tplc="0415001B" w:tentative="1">
+      <w:start w:val="1"/>
+      <w:numFmt w:val="lowerRoman"/>
+      <w:lvlText w:val="%3."/>
+      <w:lvlJc w:val="right"/>
+      <w:pPr>
+        <w:ind w:left="2160" w:hanging="180"/>
+      </w:pPr>
+    </w:lvl>
+    <w:lvl w:ilvl="3" w:tplc="0415000F" w:tentative="1">
+      <w:start w:val="1"/>
+      <w:numFmt w:val="decimal"/>
+      <w:lvlText w:val="%4."/>
+      <w:lvlJc w:val="left"/>
+      <w:pPr>
+        <w:ind w:left="2880" w:hanging="360"/>
+      </w:pPr>
+    </w:lvl>
+    <w:lvl w:ilvl="4" w:tplc="04150019" w:tentative="1">
+      <w:start w:val="1"/>
+      <w:numFmt w:val="lowerLetter"/>
+      <w:lvlText w:val="%5."/>
+      <w:lvlJc w:val="left"/>
+      <w:pPr>
+        <w:ind w:left="3600" w:hanging="360"/>
+      </w:pPr>
+    </w:lvl>
+    <w:lvl w:ilvl="5" w:tplc="0415001B" w:tentative="1">
+      <w:start w:val="1"/>
+      <w:numFmt w:val="lowerRoman"/>
+      <w:lvlText w:val="%6."/>
+      <w:lvlJc w:val="right"/>
+      <w:pPr>
+        <w:ind w:left="4320" w:hanging="180"/>
+      </w:pPr>
+    </w:lvl>
+    <w:lvl w:ilvl="6" w:tplc="0415000F" w:tentative="1">
+      <w:start w:val="1"/>
+      <w:numFmt w:val="decimal"/>
+      <w:lvlText w:val="%7."/>
+      <w:lvlJc w:val="left"/>
+      <w:pPr>
+        <w:ind w:left="5040" w:hanging="360"/>
+      </w:pPr>
+    </w:lvl>
+    <w:lvl w:ilvl="7" w:tplc="04150019" w:tentative="1">
+      <w:start w:val="1"/>
+      <w:numFmt w:val="lowerLetter"/>
+      <w:lvlText w:val="%8."/>
+      <w:lvlJc w:val="left"/>
+      <w:pPr>
+        <w:ind w:left="5760" w:hanging="360"/>
+      </w:pPr>
+    </w:lvl>
+    <w:lvl w:ilvl="8" w:tplc="0415001B" w:tentative="1">
+      <w:start w:val="1"/>
+      <w:numFmt w:val="lowerRoman"/>
+      <w:lvlText w:val="%9."/>
+      <w:lvlJc w:val="right"/>
+      <w:pPr>
+        <w:ind w:left="6480" w:hanging="180"/>
+      </w:pPr>
+    </w:lvl>
+  </w:abstractNum>
   <w:num w:numId="1">
+    <w:abstractNumId w:val="3"/>
+  </w:num>
+  <w:num w:numId="2">
+    <w:abstractNumId w:val="11"/>
+  </w:num>
+  <w:num w:numId="3">
+    <w:abstractNumId w:val="12"/>
+  </w:num>
+  <w:num w:numId="4">
+    <w:abstractNumId w:val="7"/>
+  </w:num>
+  <w:num w:numId="5">
+    <w:abstractNumId w:val="9"/>
+  </w:num>
+  <w:num w:numId="6">
+    <w:abstractNumId w:val="2"/>
+  </w:num>
+  <w:num w:numId="7">
+    <w:abstractNumId w:val="6"/>
+  </w:num>
+  <w:num w:numId="8">
+    <w:abstractNumId w:val="13"/>
+  </w:num>
+  <w:num w:numId="9">
     <w:abstractNumId w:val="1"/>
   </w:num>
-  <w:num w:numId="2">
+  <w:num w:numId="10">
+    <w:abstractNumId w:val="4"/>
+  </w:num>
+  <w:num w:numId="11">
+    <w:abstractNumId w:val="8"/>
+  </w:num>
+  <w:num w:numId="12">
     <w:abstractNumId w:val="5"/>
   </w:num>
-  <w:num w:numId="3">
-    <w:abstractNumId w:val="6"/>
-  </w:num>
-  <w:num w:numId="4">
-    <w:abstractNumId w:val="3"/>
-  </w:num>
-  <w:num w:numId="5">
-    <w:abstractNumId w:val="4"/>
-  </w:num>
-  <w:num w:numId="6">
+  <w:num w:numId="13">
     <w:abstractNumId w:val="0"/>
   </w:num>
-  <w:num w:numId="7">
-    <w:abstractNumId w:val="2"/>
+  <w:num w:numId="14">
+    <w:abstractNumId w:val="10"/>
   </w:num>
 </w:numbering>
 </file>

</xml_diff>